<commit_message>
uploaded the documentation in pdf format
</commit_message>
<xml_diff>
--- a/Embedded Final Project.docx
+++ b/Embedded Final Project.docx
@@ -94,9 +94,19 @@
       <w:pPr>
         <w:jc w:val="center"/>
       </w:pPr>
-      <w:r>
-        <w:t>Moataz Eldeeb</w:t>
-      </w:r>
+      <w:proofErr w:type="spellStart"/>
+      <w:r>
+        <w:t>Moataz</w:t>
+      </w:r>
+      <w:proofErr w:type="spellEnd"/>
+      <w:r>
+        <w:t xml:space="preserve"> </w:t>
+      </w:r>
+      <w:proofErr w:type="spellStart"/>
+      <w:r>
+        <w:t>Eldeeb</w:t>
+      </w:r>
+      <w:proofErr w:type="spellEnd"/>
       <w:r>
         <w:t xml:space="preserve"> 19p</w:t>
       </w:r>
@@ -1972,7 +1982,15 @@
     </w:p>
     <w:p>
       <w:r>
-        <w:t xml:space="preserve">building process, digital I/O, timers, and interrupts applied on Arm Cortex M4 TivaC. Group of course assignments delivered by individuals </w:t>
+        <w:t xml:space="preserve">building process, digital I/O, timers, and interrupts applied on Arm Cortex M4 </w:t>
+      </w:r>
+      <w:proofErr w:type="spellStart"/>
+      <w:r>
+        <w:t>TivaC</w:t>
+      </w:r>
+      <w:proofErr w:type="spellEnd"/>
+      <w:r>
+        <w:t xml:space="preserve">. Group of course assignments delivered by individuals </w:t>
       </w:r>
     </w:p>
     <w:p>
@@ -2008,7 +2026,15 @@
     </w:p>
     <w:p>
       <w:r>
-        <w:t>1. Timers: You will be using at least two timers one for the stopwatch mode and the other for the timer mode.</w:t>
+        <w:t xml:space="preserve">1. Timers: You will be using at least two </w:t>
+      </w:r>
+      <w:proofErr w:type="gramStart"/>
+      <w:r>
+        <w:t>timers</w:t>
+      </w:r>
+      <w:proofErr w:type="gramEnd"/>
+      <w:r>
+        <w:t xml:space="preserve"> one for the stopwatch mode and the other for the timer mode.</w:t>
       </w:r>
     </w:p>
     <w:p>
@@ -2291,7 +2317,15 @@
         <w:t>:</w:t>
       </w:r>
       <w:r>
-        <w:t xml:space="preserve"> all code snapshot will be available at the end of the document.</w:t>
+        <w:t xml:space="preserve"> all code </w:t>
+      </w:r>
+      <w:proofErr w:type="gramStart"/>
+      <w:r>
+        <w:t>snapshot</w:t>
+      </w:r>
+      <w:proofErr w:type="gramEnd"/>
+      <w:r>
+        <w:t xml:space="preserve"> will be available at the end of the document.</w:t>
       </w:r>
     </w:p>
     <w:p>
@@ -2309,16 +2343,23 @@
         <w:pStyle w:val="Heading3"/>
       </w:pPr>
       <w:bookmarkStart w:id="8" w:name="_Toc122643801"/>
+      <w:proofErr w:type="spellStart"/>
       <w:r>
         <w:t>lcd</w:t>
       </w:r>
       <w:r>
         <w:t>.h</w:t>
       </w:r>
-      <w:r>
-        <w:t>/lcd.c</w:t>
+      <w:proofErr w:type="spellEnd"/>
+      <w:r>
+        <w:t>/</w:t>
+      </w:r>
+      <w:proofErr w:type="spellStart"/>
+      <w:r>
+        <w:t>lcd.c</w:t>
       </w:r>
       <w:bookmarkEnd w:id="8"/>
+      <w:proofErr w:type="spellEnd"/>
     </w:p>
     <w:p>
       <w:r>
@@ -2348,7 +2389,15 @@
     </w:p>
     <w:p>
       <w:r>
-        <w:t>The lcd has two modes command and data which can be changed using the RS pin</w:t>
+        <w:t xml:space="preserve">The lcd has two </w:t>
+      </w:r>
+      <w:proofErr w:type="gramStart"/>
+      <w:r>
+        <w:t>modes</w:t>
+      </w:r>
+      <w:proofErr w:type="gramEnd"/>
+      <w:r>
+        <w:t xml:space="preserve"> command and data which can be changed using the RS pin</w:t>
       </w:r>
       <w:r>
         <w:t xml:space="preserve"> ‘0’ for command</w:t>
@@ -2362,7 +2411,15 @@
     </w:p>
     <w:p>
       <w:r>
-        <w:t xml:space="preserve">In the lcd.h the common commands </w:t>
+        <w:t xml:space="preserve">In the </w:t>
+      </w:r>
+      <w:proofErr w:type="spellStart"/>
+      <w:r>
+        <w:t>lcd.h</w:t>
+      </w:r>
+      <w:proofErr w:type="spellEnd"/>
+      <w:r>
+        <w:t xml:space="preserve"> the common commands </w:t>
       </w:r>
       <w:r>
         <w:t>are</w:t>
@@ -2382,7 +2439,15 @@
     </w:p>
     <w:p>
       <w:r>
-        <w:t xml:space="preserve">In the lcd.c the most important </w:t>
+        <w:t xml:space="preserve">In the </w:t>
+      </w:r>
+      <w:proofErr w:type="spellStart"/>
+      <w:r>
+        <w:t>lcd.c</w:t>
+      </w:r>
+      <w:proofErr w:type="spellEnd"/>
+      <w:r>
+        <w:t xml:space="preserve"> the most important </w:t>
       </w:r>
       <w:r>
         <w:t>functions</w:t>
@@ -2460,7 +2525,15 @@
         <w:t xml:space="preserve">lcd command which </w:t>
       </w:r>
       <w:r>
-        <w:t>process the lcd command declared in the lcd.h to work as intended</w:t>
+        <w:t xml:space="preserve">process the lcd command declared in the </w:t>
+      </w:r>
+      <w:proofErr w:type="spellStart"/>
+      <w:r>
+        <w:t>lcd.h</w:t>
+      </w:r>
+      <w:proofErr w:type="spellEnd"/>
+      <w:r>
+        <w:t xml:space="preserve"> to work as intended</w:t>
       </w:r>
     </w:p>
     <w:p>
@@ -2468,10 +2541,20 @@
         <w:pStyle w:val="Heading3"/>
       </w:pPr>
       <w:bookmarkStart w:id="9" w:name="_Toc122643802"/>
-      <w:r>
-        <w:t>keypad.h/keypad.c</w:t>
+      <w:proofErr w:type="spellStart"/>
+      <w:r>
+        <w:t>keypad.h</w:t>
+      </w:r>
+      <w:proofErr w:type="spellEnd"/>
+      <w:r>
+        <w:t>/</w:t>
+      </w:r>
+      <w:proofErr w:type="spellStart"/>
+      <w:r>
+        <w:t>keypad.c</w:t>
       </w:r>
       <w:bookmarkEnd w:id="9"/>
+      <w:proofErr w:type="spellEnd"/>
     </w:p>
     <w:p>
       <w:r>
@@ -2495,12 +2578,28 @@
     </w:p>
     <w:p>
       <w:r>
-        <w:t>In keypad.h the port number and pins are defined</w:t>
-      </w:r>
-    </w:p>
-    <w:p>
-      <w:r>
-        <w:t>In keypad.c the</w:t>
+        <w:t xml:space="preserve">In </w:t>
+      </w:r>
+      <w:proofErr w:type="spellStart"/>
+      <w:r>
+        <w:t>keypad.h</w:t>
+      </w:r>
+      <w:proofErr w:type="spellEnd"/>
+      <w:r>
+        <w:t xml:space="preserve"> the port number and pins are defined</w:t>
+      </w:r>
+    </w:p>
+    <w:p>
+      <w:r>
+        <w:t xml:space="preserve">In </w:t>
+      </w:r>
+      <w:proofErr w:type="spellStart"/>
+      <w:r>
+        <w:t>keypad.c</w:t>
+      </w:r>
+      <w:proofErr w:type="spellEnd"/>
+      <w:r>
+        <w:t xml:space="preserve"> the</w:t>
       </w:r>
       <w:r>
         <w:t>re is 2 functions:</w:t>
@@ -2535,10 +2634,20 @@
         <w:pStyle w:val="Heading3"/>
       </w:pPr>
       <w:bookmarkStart w:id="10" w:name="_Toc122643803"/>
-      <w:r>
-        <w:t>DIO.h/DIO.c</w:t>
+      <w:proofErr w:type="spellStart"/>
+      <w:r>
+        <w:t>DIO.h</w:t>
+      </w:r>
+      <w:proofErr w:type="spellEnd"/>
+      <w:r>
+        <w:t>/</w:t>
+      </w:r>
+      <w:proofErr w:type="spellStart"/>
+      <w:r>
+        <w:t>DIO.c</w:t>
       </w:r>
       <w:bookmarkEnd w:id="10"/>
+      <w:proofErr w:type="spellEnd"/>
     </w:p>
     <w:p>
       <w:r>
@@ -2564,10 +2673,12 @@
         <w:pStyle w:val="Heading3"/>
       </w:pPr>
       <w:bookmarkStart w:id="11" w:name="_Toc122643804"/>
+      <w:proofErr w:type="spellStart"/>
       <w:r>
         <w:t>Types.h</w:t>
       </w:r>
       <w:bookmarkEnd w:id="11"/>
+      <w:proofErr w:type="spellEnd"/>
     </w:p>
     <w:p>
       <w:r>
@@ -2580,14 +2691,24 @@
         <w:pStyle w:val="Heading3"/>
       </w:pPr>
       <w:bookmarkStart w:id="12" w:name="_Toc122643805"/>
+      <w:proofErr w:type="spellStart"/>
       <w:r>
         <w:t>main.h</w:t>
       </w:r>
       <w:bookmarkEnd w:id="12"/>
-    </w:p>
-    <w:p>
-      <w:r>
-        <w:t xml:space="preserve">In main.h all includes from all the drivers is written and some function prototypes to avoid any problems during </w:t>
+      <w:proofErr w:type="spellEnd"/>
+    </w:p>
+    <w:p>
+      <w:r>
+        <w:t>In main.</w:t>
+      </w:r>
+      <w:proofErr w:type="spellStart"/>
+      <w:r>
+        <w:t>h all</w:t>
+      </w:r>
+      <w:proofErr w:type="spellEnd"/>
+      <w:r>
+        <w:t xml:space="preserve"> includes from all the drivers is written and some function prototypes to avoid any problems during </w:t>
       </w:r>
       <w:r>
         <w:t>the runtime and compiling.</w:t>
@@ -2614,51 +2735,82 @@
         <w:pStyle w:val="Heading3"/>
       </w:pPr>
       <w:bookmarkStart w:id="14" w:name="_Toc122643807"/>
+      <w:proofErr w:type="spellStart"/>
       <w:r>
         <w:t>Timer_LCD</w:t>
       </w:r>
-      <w:r>
-        <w:t>/Stop_LCD</w:t>
+      <w:proofErr w:type="spellEnd"/>
+      <w:r>
+        <w:t>/</w:t>
+      </w:r>
+      <w:proofErr w:type="spellStart"/>
+      <w:r>
+        <w:t>Stop_LCD</w:t>
       </w:r>
       <w:bookmarkEnd w:id="14"/>
+      <w:proofErr w:type="spellEnd"/>
     </w:p>
     <w:p>
       <w:r>
         <w:t xml:space="preserve">Both of these function is called </w:t>
       </w:r>
       <w:r>
-        <w:t xml:space="preserve">whenever the program is supposed to show the mode on the screen </w:t>
+        <w:t xml:space="preserve">whenever the program is supposed to show the mode on the </w:t>
+      </w:r>
+      <w:proofErr w:type="gramStart"/>
+      <w:r>
+        <w:t xml:space="preserve">screen </w:t>
       </w:r>
       <w:r>
         <w:t>.</w:t>
       </w:r>
+      <w:proofErr w:type="gramEnd"/>
     </w:p>
     <w:p>
       <w:pPr>
         <w:pStyle w:val="Heading3"/>
       </w:pPr>
       <w:bookmarkStart w:id="15" w:name="_Toc122643808"/>
+      <w:proofErr w:type="spellStart"/>
       <w:r>
         <w:t>Timer_Display</w:t>
       </w:r>
+      <w:proofErr w:type="spellEnd"/>
       <w:r>
         <w:t>/</w:t>
       </w:r>
+      <w:proofErr w:type="spellStart"/>
       <w:r>
         <w:t>Stop_Display</w:t>
       </w:r>
       <w:bookmarkEnd w:id="15"/>
-    </w:p>
-    <w:p>
-      <w:r>
-        <w:t xml:space="preserve">This functions are called every interrupt to update the global variables of the seconds of each mode to either increment for stopwatch or decrement in timer mode except in timer mode </w:t>
-      </w:r>
-      <w:r>
-        <w:t xml:space="preserve">when the timer reaches zero the red LED on tivaC is lit for 1 second then closed before disabling the </w:t>
-      </w:r>
+      <w:proofErr w:type="spellEnd"/>
+    </w:p>
+    <w:p>
+      <w:proofErr w:type="gramStart"/>
+      <w:r>
+        <w:t>This functions</w:t>
+      </w:r>
+      <w:proofErr w:type="gramEnd"/>
+      <w:r>
+        <w:t xml:space="preserve"> are called every interrupt to update the global variables of the seconds of each mode to either increment for stopwatch or decrement in timer mode except in timer mode </w:t>
+      </w:r>
+      <w:r>
+        <w:t xml:space="preserve">when the timer reaches zero the red LED on </w:t>
+      </w:r>
+      <w:proofErr w:type="spellStart"/>
+      <w:r>
+        <w:t>tivaC</w:t>
+      </w:r>
+      <w:proofErr w:type="spellEnd"/>
+      <w:r>
+        <w:t xml:space="preserve"> is lit for 1 second then closed before disabling the </w:t>
+      </w:r>
+      <w:proofErr w:type="spellStart"/>
       <w:r>
         <w:t>GPIO_Timer</w:t>
       </w:r>
+      <w:proofErr w:type="spellEnd"/>
       <w:r>
         <w:t>.</w:t>
       </w:r>
@@ -2668,10 +2820,12 @@
         <w:pStyle w:val="Heading3"/>
       </w:pPr>
       <w:bookmarkStart w:id="16" w:name="_Toc122643809"/>
+      <w:proofErr w:type="spellStart"/>
       <w:r>
         <w:t>Toggle_LED</w:t>
       </w:r>
       <w:bookmarkEnd w:id="16"/>
+      <w:proofErr w:type="spellEnd"/>
     </w:p>
     <w:p>
       <w:r>
@@ -2683,21 +2837,30 @@
         <w:pStyle w:val="Heading3"/>
       </w:pPr>
       <w:bookmarkStart w:id="17" w:name="_Toc122643810"/>
+      <w:proofErr w:type="spellStart"/>
       <w:r>
         <w:t>Timer_init</w:t>
       </w:r>
       <w:bookmarkEnd w:id="17"/>
-    </w:p>
-    <w:p>
+      <w:proofErr w:type="spellEnd"/>
+    </w:p>
+    <w:p>
+      <w:proofErr w:type="gramStart"/>
       <w:r>
         <w:t xml:space="preserve">Initialize  </w:t>
       </w:r>
       <w:r>
-        <w:t>,configure,</w:t>
+        <w:t>,</w:t>
+      </w:r>
+      <w:proofErr w:type="spellStart"/>
+      <w:proofErr w:type="gramEnd"/>
+      <w:r>
+        <w:t>configure,</w:t>
       </w:r>
       <w:r>
         <w:t>and</w:t>
       </w:r>
+      <w:proofErr w:type="spellEnd"/>
       <w:r>
         <w:t xml:space="preserve"> load the number of ticks to the registers and register the function that will be called </w:t>
       </w:r>
@@ -2759,10 +2922,12 @@
         <w:pStyle w:val="Heading3"/>
       </w:pPr>
       <w:bookmarkStart w:id="18" w:name="_Toc122643811"/>
+      <w:proofErr w:type="spellStart"/>
       <w:r>
         <w:t>Timer_enable</w:t>
       </w:r>
       <w:bookmarkEnd w:id="18"/>
+      <w:proofErr w:type="spellEnd"/>
     </w:p>
     <w:p>
       <w:r>
@@ -2780,14 +2945,24 @@
         <w:pStyle w:val="Heading3"/>
       </w:pPr>
       <w:bookmarkStart w:id="19" w:name="_Toc122643812"/>
+      <w:proofErr w:type="spellStart"/>
       <w:r>
         <w:t>TivaIntButtons</w:t>
       </w:r>
       <w:bookmarkEnd w:id="19"/>
-    </w:p>
-    <w:p>
-      <w:r>
-        <w:t xml:space="preserve">Function that configure the GPIO_INT for the Push button </w:t>
+      <w:proofErr w:type="spellEnd"/>
+    </w:p>
+    <w:p>
+      <w:r>
+        <w:t xml:space="preserve">Function that </w:t>
+      </w:r>
+      <w:proofErr w:type="gramStart"/>
+      <w:r>
+        <w:t>configure</w:t>
+      </w:r>
+      <w:proofErr w:type="gramEnd"/>
+      <w:r>
+        <w:t xml:space="preserve"> the GPIO_INT for the Push button </w:t>
       </w:r>
       <w:r>
         <w:t>connected to PORTF PIN4 in order to increment the mode number to change the mode of the calculator using the mode function.</w:t>
@@ -2798,10 +2973,12 @@
         <w:pStyle w:val="Heading3"/>
       </w:pPr>
       <w:bookmarkStart w:id="20" w:name="_Toc122643813"/>
+      <w:proofErr w:type="spellStart"/>
       <w:r>
         <w:t>Change_mode</w:t>
       </w:r>
       <w:bookmarkEnd w:id="20"/>
+      <w:proofErr w:type="spellEnd"/>
     </w:p>
     <w:p>
       <w:r>
@@ -2863,7 +3040,15 @@
         <w:t>done</w:t>
       </w:r>
       <w:r>
-        <w:t xml:space="preserve"> by the isdigit c </w:t>
+        <w:t xml:space="preserve"> by the </w:t>
+      </w:r>
+      <w:proofErr w:type="spellStart"/>
+      <w:r>
+        <w:t>isdigit</w:t>
+      </w:r>
+      <w:proofErr w:type="spellEnd"/>
+      <w:r>
+        <w:t xml:space="preserve"> c </w:t>
       </w:r>
       <w:r>
         <w:t>function.</w:t>
@@ -2877,8 +3062,13 @@
         <w:t>characters,</w:t>
       </w:r>
       <w:r>
-        <w:t xml:space="preserve"> the functions strchr</w:t>
-      </w:r>
+        <w:t xml:space="preserve"> the functions </w:t>
+      </w:r>
+      <w:proofErr w:type="spellStart"/>
+      <w:r>
+        <w:t>strchr</w:t>
+      </w:r>
+      <w:proofErr w:type="spellEnd"/>
       <w:r>
         <w:t xml:space="preserve"> which returns null if the character is not found</w:t>
       </w:r>
@@ -2888,14 +3078,35 @@
     </w:p>
     <w:p>
       <w:r>
-        <w:t xml:space="preserve">As for the Stop watch and the timer modes the minutes are calculated from the total second using remainders </w:t>
-      </w:r>
-      <w:r>
-        <w:t xml:space="preserve">making it more easy to calculate without the need of million of ifs to calculate every </w:t>
-      </w:r>
-      <w:r>
-        <w:t>number separately .</w:t>
-      </w:r>
+        <w:t xml:space="preserve">As for the Stop watch and the timer </w:t>
+      </w:r>
+      <w:proofErr w:type="gramStart"/>
+      <w:r>
+        <w:t>modes</w:t>
+      </w:r>
+      <w:proofErr w:type="gramEnd"/>
+      <w:r>
+        <w:t xml:space="preserve"> the minutes are calculated from the total second using remainders </w:t>
+      </w:r>
+      <w:r>
+        <w:t xml:space="preserve">making it more easy to calculate without the need of </w:t>
+      </w:r>
+      <w:proofErr w:type="spellStart"/>
+      <w:r>
+        <w:t>million</w:t>
+      </w:r>
+      <w:proofErr w:type="spellEnd"/>
+      <w:r>
+        <w:t xml:space="preserve"> of ifs to calculate every </w:t>
+      </w:r>
+      <w:r>
+        <w:t xml:space="preserve">number </w:t>
+      </w:r>
+      <w:proofErr w:type="gramStart"/>
+      <w:r>
+        <w:t>separately .</w:t>
+      </w:r>
+      <w:proofErr w:type="gramEnd"/>
     </w:p>
     <w:p>
       <w:r>
@@ -2979,7 +3190,25 @@
         <w:t xml:space="preserve">integers then the operation picked by user is used on them to output the result on the lcd in case of division the float numbers are turned into integers and </w:t>
       </w:r>
       <w:r>
-        <w:t>incase the dividor is zero a error message is printed</w:t>
+        <w:t xml:space="preserve">incase the </w:t>
+      </w:r>
+      <w:proofErr w:type="spellStart"/>
+      <w:r>
+        <w:t>dividor</w:t>
+      </w:r>
+      <w:proofErr w:type="spellEnd"/>
+      <w:r>
+        <w:t xml:space="preserve"> is zero </w:t>
+      </w:r>
+      <w:proofErr w:type="spellStart"/>
+      <w:proofErr w:type="gramStart"/>
+      <w:r>
+        <w:t>a</w:t>
+      </w:r>
+      <w:proofErr w:type="spellEnd"/>
+      <w:proofErr w:type="gramEnd"/>
+      <w:r>
+        <w:t xml:space="preserve"> error message is printed</w:t>
       </w:r>
     </w:p>
     <w:p>
@@ -3025,7 +3254,15 @@
     </w:p>
     <w:p>
       <w:r>
-        <w:t>The stop watch wait for either a * or # to start(enable timer) or pause(disable timer) or reset the stopwatch</w:t>
+        <w:t xml:space="preserve">The stop watch wait for either a * or # to </w:t>
+      </w:r>
+      <w:proofErr w:type="gramStart"/>
+      <w:r>
+        <w:t>start(</w:t>
+      </w:r>
+      <w:proofErr w:type="gramEnd"/>
+      <w:r>
+        <w:t>enable timer) or pause(disable timer) or reset the stopwatch</w:t>
       </w:r>
     </w:p>
     <w:p/>
@@ -3061,7 +3298,15 @@
         <w:t xml:space="preserve">The </w:t>
       </w:r>
       <w:r>
-        <w:t xml:space="preserve">user input from right to left the time of the timer </w:t>
+        <w:t xml:space="preserve">user input from right to </w:t>
+      </w:r>
+      <w:proofErr w:type="gramStart"/>
+      <w:r>
+        <w:t>left</w:t>
+      </w:r>
+      <w:proofErr w:type="gramEnd"/>
+      <w:r>
+        <w:t xml:space="preserve"> the time of the timer </w:t>
       </w:r>
       <w:r>
         <w:t>minute 1 then minute 2 then second 1 then second 2 all while updating the lcd</w:t>
@@ -3083,7 +3328,15 @@
         <w:t>Timer wait</w:t>
       </w:r>
       <w:r>
-        <w:t xml:space="preserve"> for either a * or # to start(enable timer) or pause(disable timer) or reset the </w:t>
+        <w:t xml:space="preserve"> for either a * or # to </w:t>
+      </w:r>
+      <w:proofErr w:type="gramStart"/>
+      <w:r>
+        <w:t>start(</w:t>
+      </w:r>
+      <w:proofErr w:type="gramEnd"/>
+      <w:r>
+        <w:t xml:space="preserve">enable timer) or pause(disable timer) or reset the </w:t>
       </w:r>
       <w:r>
         <w:t>timer</w:t>
@@ -3105,10 +3358,12 @@
       <w:pPr>
         <w:jc w:val="center"/>
       </w:pPr>
+      <w:proofErr w:type="spellStart"/>
       <w:r>
         <w:lastRenderedPageBreak/>
         <w:t>Lcd.h</w:t>
       </w:r>
+      <w:proofErr w:type="spellEnd"/>
       <w:r>
         <w:rPr>
           <w:noProof/>
@@ -3209,10 +3464,12 @@
       <w:pPr>
         <w:jc w:val="center"/>
       </w:pPr>
+      <w:proofErr w:type="spellStart"/>
       <w:r>
         <w:lastRenderedPageBreak/>
         <w:t>Lcd.c</w:t>
       </w:r>
+      <w:proofErr w:type="spellEnd"/>
     </w:p>
     <w:p>
       <w:pPr>
@@ -3288,9 +3545,11 @@
       <w:pPr>
         <w:jc w:val="center"/>
       </w:pPr>
+      <w:proofErr w:type="spellStart"/>
       <w:r>
         <w:t>Keypad.h</w:t>
       </w:r>
+      <w:proofErr w:type="spellEnd"/>
     </w:p>
     <w:p>
       <w:pPr>
@@ -3344,10 +3603,12 @@
       <w:r>
         <w:br w:type="page"/>
       </w:r>
+      <w:proofErr w:type="spellStart"/>
       <w:r>
         <w:lastRenderedPageBreak/>
         <w:t>Keypad.c</w:t>
       </w:r>
+      <w:proofErr w:type="spellEnd"/>
       <w:r>
         <w:rPr>
           <w:noProof/>
@@ -3398,9 +3659,11 @@
       <w:pPr>
         <w:jc w:val="center"/>
       </w:pPr>
+      <w:proofErr w:type="spellStart"/>
       <w:r>
         <w:t>DIO.c</w:t>
       </w:r>
+      <w:proofErr w:type="spellEnd"/>
     </w:p>
     <w:p>
       <w:pPr>
@@ -3456,10 +3719,12 @@
       <w:pPr>
         <w:jc w:val="center"/>
       </w:pPr>
+      <w:proofErr w:type="spellStart"/>
       <w:r>
         <w:lastRenderedPageBreak/>
         <w:t>DIO.h</w:t>
       </w:r>
+      <w:proofErr w:type="spellEnd"/>
       <w:r>
         <w:rPr>
           <w:noProof/>
@@ -4801,27 +5066,6 @@
 </file>
 
 <file path=customXml/item1.xml><?xml version="1.0" encoding="utf-8"?>
-<b:Sources xmlns:b="http://schemas.openxmlformats.org/officeDocument/2006/bibliography" xmlns="http://schemas.openxmlformats.org/officeDocument/2006/bibliography" SelectedStyle="\APASixthEditionOfficeOnline.xsl" StyleName="APA" Version="6"/>
-</file>
-
-<file path=customXml/item2.xml><?xml version="1.0" encoding="utf-8"?>
-<p:properties xmlns:p="http://schemas.microsoft.com/office/2006/metadata/properties" xmlns:xsi="http://www.w3.org/2001/XMLSchema-instance" xmlns:pc="http://schemas.microsoft.com/office/infopath/2007/PartnerControls">
-  <documentManagement>
-    <_activity xmlns="ef6bfe00-62d9-4cb3-a29e-fb313e434f8e" xsi:nil="true"/>
-  </documentManagement>
-</p:properties>
-</file>
-
-<file path=customXml/item3.xml><?xml version="1.0" encoding="utf-8"?>
-<?mso-contentType ?>
-<FormTemplates xmlns="http://schemas.microsoft.com/sharepoint/v3/contenttype/forms">
-  <Display>DocumentLibraryForm</Display>
-  <Edit>DocumentLibraryForm</Edit>
-  <New>DocumentLibraryForm</New>
-</FormTemplates>
-</file>
-
-<file path=customXml/item4.xml><?xml version="1.0" encoding="utf-8"?>
 <ct:contentTypeSchema xmlns:ct="http://schemas.microsoft.com/office/2006/metadata/contentType" xmlns:ma="http://schemas.microsoft.com/office/2006/metadata/properties/metaAttributes" ct:_="" ma:_="" ma:contentTypeName="Document" ma:contentTypeID="0x010100F86E73ACD74D424AAB245F01681291E6" ma:contentTypeVersion="15" ma:contentTypeDescription="Create a new document." ma:contentTypeScope="" ma:versionID="5dc08d609187db0a6494b41bb8fbfd4b">
   <xsd:schema xmlns:xsd="http://www.w3.org/2001/XMLSchema" xmlns:xs="http://www.w3.org/2001/XMLSchema" xmlns:p="http://schemas.microsoft.com/office/2006/metadata/properties" xmlns:ns3="ef6bfe00-62d9-4cb3-a29e-fb313e434f8e" xmlns:ns4="2a5b9da3-f2aa-40fd-a2e6-cdf6594733ea" targetNamespace="http://schemas.microsoft.com/office/2006/metadata/properties" ma:root="true" ma:fieldsID="c43f1cfb82bf0de11c38a4ee7149c01f" ns3:_="" ns4:_="">
     <xsd:import namespace="ef6bfe00-62d9-4cb3-a29e-fb313e434f8e"/>
@@ -5056,33 +5300,28 @@
 </ct:contentTypeSchema>
 </file>
 
-<file path=customXml/itemProps1.xml><?xml version="1.0" encoding="utf-8"?>
-<ds:datastoreItem xmlns:ds="http://schemas.openxmlformats.org/officeDocument/2006/customXml" ds:itemID="{E1D2F54B-D94A-498A-80F9-99A448D3652C}">
-  <ds:schemaRefs>
-    <ds:schemaRef ds:uri="http://schemas.openxmlformats.org/officeDocument/2006/bibliography"/>
-  </ds:schemaRefs>
-</ds:datastoreItem>
+<file path=customXml/item2.xml><?xml version="1.0" encoding="utf-8"?>
+<?mso-contentType ?>
+<FormTemplates xmlns="http://schemas.microsoft.com/sharepoint/v3/contenttype/forms">
+  <Display>DocumentLibraryForm</Display>
+  <Edit>DocumentLibraryForm</Edit>
+  <New>DocumentLibraryForm</New>
+</FormTemplates>
 </file>
 
-<file path=customXml/itemProps2.xml><?xml version="1.0" encoding="utf-8"?>
-<ds:datastoreItem xmlns:ds="http://schemas.openxmlformats.org/officeDocument/2006/customXml" ds:itemID="{3F639941-5CBC-49B0-A3E4-6BE7EF3EF64C}">
-  <ds:schemaRefs>
-    <ds:schemaRef ds:uri="http://schemas.microsoft.com/office/2006/metadata/properties"/>
-    <ds:schemaRef ds:uri="http://schemas.microsoft.com/office/infopath/2007/PartnerControls"/>
-    <ds:schemaRef ds:uri="ef6bfe00-62d9-4cb3-a29e-fb313e434f8e"/>
-  </ds:schemaRefs>
-</ds:datastoreItem>
+<file path=customXml/item3.xml><?xml version="1.0" encoding="utf-8"?>
+<p:properties xmlns:p="http://schemas.microsoft.com/office/2006/metadata/properties" xmlns:xsi="http://www.w3.org/2001/XMLSchema-instance" xmlns:pc="http://schemas.microsoft.com/office/infopath/2007/PartnerControls">
+  <documentManagement>
+    <_activity xmlns="ef6bfe00-62d9-4cb3-a29e-fb313e434f8e" xsi:nil="true"/>
+  </documentManagement>
+</p:properties>
 </file>
 
-<file path=customXml/itemProps3.xml><?xml version="1.0" encoding="utf-8"?>
-<ds:datastoreItem xmlns:ds="http://schemas.openxmlformats.org/officeDocument/2006/customXml" ds:itemID="{B6E3DC40-13B0-4D40-A368-49C6EF54023B}">
-  <ds:schemaRefs>
-    <ds:schemaRef ds:uri="http://schemas.microsoft.com/sharepoint/v3/contenttype/forms"/>
-  </ds:schemaRefs>
-</ds:datastoreItem>
+<file path=customXml/item4.xml><?xml version="1.0" encoding="utf-8"?>
+<b:Sources xmlns:b="http://schemas.openxmlformats.org/officeDocument/2006/bibliography" xmlns="http://schemas.openxmlformats.org/officeDocument/2006/bibliography" SelectedStyle="\APASixthEditionOfficeOnline.xsl" StyleName="APA" Version="6"/>
 </file>
 
-<file path=customXml/itemProps4.xml><?xml version="1.0" encoding="utf-8"?>
+<file path=customXml/itemProps1.xml><?xml version="1.0" encoding="utf-8"?>
 <ds:datastoreItem xmlns:ds="http://schemas.openxmlformats.org/officeDocument/2006/customXml" ds:itemID="{D23B3C1C-B726-49A1-9D36-6F87F77DC404}">
   <ds:schemaRefs>
     <ds:schemaRef ds:uri="http://schemas.microsoft.com/office/2006/metadata/contentType"/>
@@ -5099,4 +5338,30 @@
     <ds:schemaRef ds:uri="http://schemas.microsoft.com/internal/obd"/>
   </ds:schemaRefs>
 </ds:datastoreItem>
+</file>
+
+<file path=customXml/itemProps2.xml><?xml version="1.0" encoding="utf-8"?>
+<ds:datastoreItem xmlns:ds="http://schemas.openxmlformats.org/officeDocument/2006/customXml" ds:itemID="{B6E3DC40-13B0-4D40-A368-49C6EF54023B}">
+  <ds:schemaRefs>
+    <ds:schemaRef ds:uri="http://schemas.microsoft.com/sharepoint/v3/contenttype/forms"/>
+  </ds:schemaRefs>
+</ds:datastoreItem>
+</file>
+
+<file path=customXml/itemProps3.xml><?xml version="1.0" encoding="utf-8"?>
+<ds:datastoreItem xmlns:ds="http://schemas.openxmlformats.org/officeDocument/2006/customXml" ds:itemID="{3F639941-5CBC-49B0-A3E4-6BE7EF3EF64C}">
+  <ds:schemaRefs>
+    <ds:schemaRef ds:uri="http://schemas.microsoft.com/office/2006/metadata/properties"/>
+    <ds:schemaRef ds:uri="http://schemas.microsoft.com/office/infopath/2007/PartnerControls"/>
+    <ds:schemaRef ds:uri="ef6bfe00-62d9-4cb3-a29e-fb313e434f8e"/>
+  </ds:schemaRefs>
+</ds:datastoreItem>
+</file>
+
+<file path=customXml/itemProps4.xml><?xml version="1.0" encoding="utf-8"?>
+<ds:datastoreItem xmlns:ds="http://schemas.openxmlformats.org/officeDocument/2006/customXml" ds:itemID="{E1D2F54B-D94A-498A-80F9-99A448D3652C}">
+  <ds:schemaRefs>
+    <ds:schemaRef ds:uri="http://schemas.openxmlformats.org/officeDocument/2006/bibliography"/>
+  </ds:schemaRefs>
+</ds:datastoreItem>
 </file>
</xml_diff>